<commit_message>
Plano de Garantia de Qualidade - Vegas Up
Plano de Garantia de Qualidade - Vegas Up
</commit_message>
<xml_diff>
--- a/Plano de Garantia de Qualidade - Vegas Up/Plano de Garantia de Qualidade - Vegas Up.docx
+++ b/Plano de Garantia de Qualidade - Vegas Up/Plano de Garantia de Qualidade - Vegas Up.docx
@@ -3135,8 +3135,17 @@
           <w:p>
             <w:pPr>
               <w:pStyle w:val="InfoBlue"/>
-            </w:pPr>
-            <w:r>
+              <w:ind w:left="0"/>
+              <w:rPr>
+                <w:sz w:val="24"/>
+                <w:szCs w:val="24"/>
+              </w:rPr>
+            </w:pPr>
+            <w:r>
+              <w:rPr>
+                <w:sz w:val="24"/>
+                <w:szCs w:val="24"/>
+              </w:rPr>
               <w:t>Template da Planilha de Não Conformidades</w:t>
             </w:r>
           </w:p>
@@ -3148,8 +3157,17 @@
           <w:p>
             <w:pPr>
               <w:pStyle w:val="InfoBlue"/>
-            </w:pPr>
-            <w:r>
+              <w:ind w:left="0"/>
+              <w:rPr>
+                <w:sz w:val="24"/>
+                <w:szCs w:val="24"/>
+              </w:rPr>
+            </w:pPr>
+            <w:r>
+              <w:rPr>
+                <w:sz w:val="24"/>
+                <w:szCs w:val="24"/>
+              </w:rPr>
               <w:t>Versão 1.0</w:t>
             </w:r>
           </w:p>
@@ -3172,8 +3190,17 @@
           <w:p>
             <w:pPr>
               <w:pStyle w:val="InfoBlue"/>
-            </w:pPr>
-            <w:r>
+              <w:ind w:left="0"/>
+              <w:rPr>
+                <w:sz w:val="24"/>
+                <w:szCs w:val="24"/>
+              </w:rPr>
+            </w:pPr>
+            <w:r>
+              <w:rPr>
+                <w:sz w:val="24"/>
+                <w:szCs w:val="24"/>
+              </w:rPr>
               <w:t>Template de Registro de Avaliação de Qualidade</w:t>
             </w:r>
           </w:p>
@@ -3185,8 +3212,17 @@
           <w:p>
             <w:pPr>
               <w:pStyle w:val="InfoBlue"/>
-            </w:pPr>
-            <w:r>
+              <w:ind w:left="0"/>
+              <w:rPr>
+                <w:sz w:val="24"/>
+                <w:szCs w:val="24"/>
+              </w:rPr>
+            </w:pPr>
+            <w:r>
+              <w:rPr>
+                <w:sz w:val="24"/>
+                <w:szCs w:val="24"/>
+              </w:rPr>
               <w:t>Versão 1.0</w:t>
             </w:r>
           </w:p>
@@ -3680,6 +3716,7 @@
           <w:iCs/>
           <w:lang w:val="sv-SE" w:eastAsia="en-US"/>
         </w:rPr>
+        <w:lastRenderedPageBreak/>
         <w:t xml:space="preserve">A equipe avaliadora precisa enviar a planilha de não conformidades para o seguinte </w:t>
       </w:r>
     </w:p>

</xml_diff>